<commit_message>
modify all modal footer, templates
</commit_message>
<xml_diff>
--- a/public/templates/surat_perintah_kerja.docx
+++ b/public/templates/surat_perintah_kerja.docx
@@ -1033,26 +1033,10 @@
     </w:p>
     <w:p>
       <w:pPr>
-        <w:spacing w:line="360" w:lineRule="auto"/>
+        <w:spacing w:after="240" w:line="360" w:lineRule="auto"/>
       </w:pPr>
       <w:r>
         <w:t>Besarnya biaya yang muncul dapat ditagihkan sesuai kontrak yang telah di sepakati para Pihak.</w:t>
-      </w:r>
-    </w:p>
-    <w:p>
-      <w:pPr>
-        <w:spacing w:line="360" w:lineRule="auto"/>
-        <w:rPr>
-          <w:sz w:val="24"/>
-          <w:szCs w:val="24"/>
-        </w:rPr>
-      </w:pPr>
-      <w:r>
-        <w:rPr>
-          <w:sz w:val="24"/>
-          <w:szCs w:val="24"/>
-        </w:rPr>
-        <w:tab/>
       </w:r>
     </w:p>
     <w:tbl>
@@ -1147,32 +1131,13 @@
                 <w:between w:val="nil"/>
               </w:pBdr>
               <w:spacing w:line="240" w:lineRule="auto"/>
+              <w:jc w:val="center"/>
               <w:rPr>
                 <w:sz w:val="24"/>
                 <w:szCs w:val="24"/>
               </w:rPr>
             </w:pPr>
           </w:p>
-        </w:tc>
-      </w:tr>
-      <w:tr>
-        <w:tc>
-          <w:tcPr>
-            <w:tcW w:w="2955" w:type="dxa"/>
-            <w:tcBorders>
-              <w:top w:val="single" w:sz="8" w:space="0" w:color="FFFFFF"/>
-              <w:left w:val="single" w:sz="8" w:space="0" w:color="FFFFFF"/>
-              <w:bottom w:val="single" w:sz="8" w:space="0" w:color="FFFFFF"/>
-              <w:right w:val="single" w:sz="8" w:space="0" w:color="FFFFFF"/>
-            </w:tcBorders>
-            <w:shd w:val="clear" w:color="auto" w:fill="auto"/>
-            <w:tcMar>
-              <w:top w:w="100" w:type="dxa"/>
-              <w:left w:w="100" w:type="dxa"/>
-              <w:bottom w:w="100" w:type="dxa"/>
-              <w:right w:w="100" w:type="dxa"/>
-            </w:tcMar>
-          </w:tcPr>
           <w:p>
             <w:pPr>
               <w:widowControl w:val="0"/>
@@ -1184,7 +1149,6 @@
                 <w:between w:val="nil"/>
               </w:pBdr>
               <w:spacing w:line="240" w:lineRule="auto"/>
-              <w:jc w:val="center"/>
               <w:rPr>
                 <w:sz w:val="24"/>
                 <w:szCs w:val="24"/>

</xml_diff>